<commit_message>
Fixed faulty import statements
</commit_message>
<xml_diff>
--- a/AgAuto/documentation/Potato Blight DSV Calculations.docx
+++ b/AgAuto/documentation/Potato Blight DSV Calculations.docx
@@ -40,6 +40,8 @@
         </w:rPr>
         <w:t xml:space="preserve">Manitoba Agriculture Weather Program operates and maintains a network of 108 weather stations that provides weather variables such as air temperature, wind speed and direction, humidity, precipitation, solar radiation and soil temperature and moisture at 5, 20, 50 and 100 cm depths. </w:t>
       </w:r>
+      <w:bookmarkStart w:id="0" w:name="_GoBack"/>
+      <w:bookmarkEnd w:id="0"/>
     </w:p>
     <w:p>
       <w:pPr>
@@ -382,7 +384,7 @@
           <w:b/>
         </w:rPr>
       </w:pPr>
-      <w:bookmarkStart w:id="0" w:name="_Ref9494981"/>
+      <w:bookmarkStart w:id="1" w:name="_Ref9494981"/>
       <w:r>
         <w:t xml:space="preserve">Figure </w:t>
       </w:r>
@@ -404,7 +406,7 @@
       <w:r>
         <w:fldChar w:fldCharType="end"/>
       </w:r>
-      <w:bookmarkEnd w:id="0"/>
+      <w:bookmarkEnd w:id="1"/>
       <w:r>
         <w:t>: Selecting proper Anaconda version for computer.</w:t>
       </w:r>
@@ -524,7 +526,7 @@
         <w:pStyle w:val="Caption"/>
         <w:jc w:val="center"/>
       </w:pPr>
-      <w:bookmarkStart w:id="1" w:name="_Ref9495068"/>
+      <w:bookmarkStart w:id="2" w:name="_Ref9495068"/>
       <w:r>
         <w:t xml:space="preserve">Figure </w:t>
       </w:r>
@@ -546,7 +548,7 @@
       <w:r>
         <w:fldChar w:fldCharType="end"/>
       </w:r>
-      <w:bookmarkEnd w:id="1"/>
+      <w:bookmarkEnd w:id="2"/>
       <w:r>
         <w:t>: Selecting the latest 64-bit Anaconda version.</w:t>
       </w:r>
@@ -804,7 +806,7 @@
           <w:rFonts w:cstheme="minorHAnsi"/>
         </w:rPr>
       </w:pPr>
-      <w:bookmarkStart w:id="2" w:name="_Ref9495845"/>
+      <w:bookmarkStart w:id="3" w:name="_Ref9495845"/>
       <w:r>
         <w:t xml:space="preserve">Figure </w:t>
       </w:r>
@@ -826,7 +828,7 @@
       <w:r>
         <w:fldChar w:fldCharType="end"/>
       </w:r>
-      <w:bookmarkEnd w:id="2"/>
+      <w:bookmarkEnd w:id="3"/>
       <w:r>
         <w:t>: Running the Anaconda prompt.</w:t>
       </w:r>
@@ -973,7 +975,7 @@
         <w:pStyle w:val="Caption"/>
         <w:jc w:val="center"/>
       </w:pPr>
-      <w:bookmarkStart w:id="3" w:name="_Ref9496230"/>
+      <w:bookmarkStart w:id="4" w:name="_Ref9496230"/>
       <w:r>
         <w:t xml:space="preserve">Figure </w:t>
       </w:r>
@@ -995,7 +997,7 @@
       <w:r>
         <w:fldChar w:fldCharType="end"/>
       </w:r>
-      <w:bookmarkEnd w:id="3"/>
+      <w:bookmarkEnd w:id="4"/>
       <w:r>
         <w:t>: Typing this command creates a vi</w:t>
       </w:r>
@@ -1336,7 +1338,7 @@
         <w:pStyle w:val="Caption"/>
         <w:jc w:val="center"/>
       </w:pPr>
-      <w:bookmarkStart w:id="4" w:name="_Ref9498806"/>
+      <w:bookmarkStart w:id="5" w:name="_Ref9498806"/>
       <w:r>
         <w:t xml:space="preserve">Figure </w:t>
       </w:r>
@@ -1358,7 +1360,7 @@
       <w:r>
         <w:fldChar w:fldCharType="end"/>
       </w:r>
-      <w:bookmarkEnd w:id="4"/>
+      <w:bookmarkEnd w:id="5"/>
       <w:r>
         <w:t>: Using pip install command to install necessary packages within REQUIREMENTS.txt.</w:t>
       </w:r>
@@ -1897,7 +1899,7 @@
         <w:pStyle w:val="Caption"/>
         <w:jc w:val="center"/>
       </w:pPr>
-      <w:bookmarkStart w:id="5" w:name="_Ref9500650"/>
+      <w:bookmarkStart w:id="6" w:name="_Ref9500650"/>
       <w:r>
         <w:t xml:space="preserve">Figure </w:t>
       </w:r>
@@ -1919,7 +1921,7 @@
       <w:r>
         <w:fldChar w:fldCharType="end"/>
       </w:r>
-      <w:bookmarkEnd w:id="5"/>
+      <w:bookmarkEnd w:id="6"/>
       <w:r>
         <w:t xml:space="preserve">: We need to tell </w:t>
       </w:r>
@@ -2036,7 +2038,7 @@
         <w:pStyle w:val="Caption"/>
         <w:jc w:val="center"/>
       </w:pPr>
-      <w:bookmarkStart w:id="6" w:name="_Ref9500889"/>
+      <w:bookmarkStart w:id="7" w:name="_Ref9500889"/>
       <w:r>
         <w:t xml:space="preserve">Figure </w:t>
       </w:r>
@@ -2058,7 +2060,7 @@
       <w:r>
         <w:fldChar w:fldCharType="end"/>
       </w:r>
-      <w:bookmarkEnd w:id="6"/>
+      <w:bookmarkEnd w:id="7"/>
       <w:r>
         <w:t>: Locate the py27 python executable. Usually it's located in the link shown above.</w:t>
       </w:r>
@@ -2358,7 +2360,7 @@
         <w:pStyle w:val="Caption"/>
         <w:jc w:val="center"/>
       </w:pPr>
-      <w:bookmarkStart w:id="7" w:name="_Ref10443577"/>
+      <w:bookmarkStart w:id="8" w:name="_Ref10443577"/>
       <w:r>
         <w:t xml:space="preserve">Figure </w:t>
       </w:r>
@@ -2380,7 +2382,7 @@
       <w:r>
         <w:fldChar w:fldCharType="end"/>
       </w:r>
-      <w:bookmarkEnd w:id="7"/>
+      <w:bookmarkEnd w:id="8"/>
       <w:r>
         <w:t xml:space="preserve">: The </w:t>
       </w:r>
@@ -2668,7 +2670,7 @@
         <w:pStyle w:val="Caption"/>
         <w:jc w:val="center"/>
       </w:pPr>
-      <w:bookmarkStart w:id="8" w:name="_Ref10443555"/>
+      <w:bookmarkStart w:id="9" w:name="_Ref10443555"/>
       <w:r>
         <w:t xml:space="preserve">Figure </w:t>
       </w:r>
@@ -2690,7 +2692,7 @@
       <w:r>
         <w:fldChar w:fldCharType="end"/>
       </w:r>
-      <w:bookmarkEnd w:id="8"/>
+      <w:bookmarkEnd w:id="9"/>
       <w:r>
         <w:t xml:space="preserve">: Although there are other choices, calculating DSV only requires </w:t>
       </w:r>
@@ -2818,7 +2820,7 @@
         <w:pStyle w:val="Caption"/>
         <w:jc w:val="center"/>
       </w:pPr>
-      <w:bookmarkStart w:id="9" w:name="_Ref10444942"/>
+      <w:bookmarkStart w:id="10" w:name="_Ref10444942"/>
       <w:r>
         <w:t xml:space="preserve">Figure </w:t>
       </w:r>
@@ -2840,7 +2842,7 @@
       <w:r>
         <w:fldChar w:fldCharType="end"/>
       </w:r>
-      <w:bookmarkEnd w:id="9"/>
+      <w:bookmarkEnd w:id="10"/>
       <w:r>
         <w:t xml:space="preserve">: Ensure that the format is exactly YYYY-MM-DD or else the program will fail. </w:t>
       </w:r>
@@ -2961,7 +2963,7 @@
         <w:pStyle w:val="Caption"/>
         <w:jc w:val="center"/>
       </w:pPr>
-      <w:bookmarkStart w:id="10" w:name="_Ref10443734"/>
+      <w:bookmarkStart w:id="11" w:name="_Ref10443734"/>
       <w:r>
         <w:t xml:space="preserve">Figure </w:t>
       </w:r>
@@ -2983,7 +2985,7 @@
       <w:r>
         <w:fldChar w:fldCharType="end"/>
       </w:r>
-      <w:bookmarkEnd w:id="10"/>
+      <w:bookmarkEnd w:id="11"/>
       <w:r>
         <w:t>: The progress bars you see after running the command.</w:t>
       </w:r>
@@ -3105,7 +3107,7 @@
         <w:pStyle w:val="Caption"/>
         <w:jc w:val="center"/>
       </w:pPr>
-      <w:bookmarkStart w:id="11" w:name="_Ref10444013"/>
+      <w:bookmarkStart w:id="12" w:name="_Ref10444013"/>
       <w:r>
         <w:t xml:space="preserve">Figure </w:t>
       </w:r>
@@ -3127,7 +3129,7 @@
       <w:r>
         <w:fldChar w:fldCharType="end"/>
       </w:r>
-      <w:bookmarkEnd w:id="11"/>
+      <w:bookmarkEnd w:id="12"/>
       <w:r>
         <w:t xml:space="preserve">: </w:t>
       </w:r>
@@ -3279,12 +3281,7 @@
       </w:r>
       <w:proofErr w:type="spellEnd"/>
       <w:r>
-        <w:t xml:space="preserve"> contains all output files as a conse</w:t>
-      </w:r>
-      <w:bookmarkStart w:id="12" w:name="_GoBack"/>
-      <w:bookmarkEnd w:id="12"/>
-      <w:r>
-        <w:t xml:space="preserve">quence of running </w:t>
+        <w:t xml:space="preserve"> contains all output files as a consequence of running </w:t>
       </w:r>
       <w:proofErr w:type="spellStart"/>
       <w:r>
@@ -3422,16 +3419,8 @@
             <w:rPr>
               <w:b/>
             </w:rPr>
-            <w:t xml:space="preserve">Charle </w:t>
+            <w:t>Charle Amao</w:t>
           </w:r>
-          <w:proofErr w:type="spellStart"/>
-          <w:r>
-            <w:rPr>
-              <w:b/>
-            </w:rPr>
-            <w:t>Amao</w:t>
-          </w:r>
-          <w:proofErr w:type="spellEnd"/>
         </w:p>
       </w:tc>
     </w:tr>
@@ -3571,7 +3560,7 @@
               <w:sz w:val="28"/>
               <w:szCs w:val="28"/>
             </w:rPr>
-            <w:t>3</w:t>
+            <w:t>2</w:t>
           </w:r>
           <w:r>
             <w:rPr>
@@ -3723,7 +3712,7 @@
               <w:sz w:val="48"/>
               <w:szCs w:val="48"/>
             </w:rPr>
-            <w:t>Daily Weather Station Check and Data Upload</w:t>
+            <w:t>Potato Blight DSV Calculations</w:t>
           </w:r>
         </w:p>
       </w:tc>
@@ -6893,15 +6882,6 @@
 </file>
 
 <file path=customXml/item1.xml><?xml version="1.0" encoding="utf-8"?>
-<?mso-contentType ?>
-<FormTemplates xmlns="http://schemas.microsoft.com/sharepoint/v3/contenttype/forms">
-  <Display>DocumentLibraryForm</Display>
-  <Edit>DocumentLibraryForm</Edit>
-  <New>DocumentLibraryForm</New>
-</FormTemplates>
-</file>
-
-<file path=customXml/item2.xml><?xml version="1.0" encoding="utf-8"?>
 <ct:contentTypeSchema xmlns:ct="http://schemas.microsoft.com/office/2006/metadata/contentType" xmlns:ma="http://schemas.microsoft.com/office/2006/metadata/properties/metaAttributes" ct:_="" ma:_="" ma:contentTypeName="Document" ma:contentTypeID="0x010100503970F35CF13B438335F90C9831AF5D" ma:contentTypeVersion="0" ma:contentTypeDescription="Create a new document." ma:contentTypeScope="" ma:versionID="c3e500fbc248516b776fca1fbc8265d3">
   <xsd:schema xmlns:xsd="http://www.w3.org/2001/XMLSchema" xmlns:xs="http://www.w3.org/2001/XMLSchema" xmlns:p="http://schemas.microsoft.com/office/2006/metadata/properties" targetNamespace="http://schemas.microsoft.com/office/2006/metadata/properties" ma:root="true" ma:fieldsID="c64490b4aec6201516c3a874156f37b2">
     <xsd:element name="properties">
@@ -7015,6 +6995,15 @@
 </ct:contentTypeSchema>
 </file>
 
+<file path=customXml/item2.xml><?xml version="1.0" encoding="utf-8"?>
+<?mso-contentType ?>
+<FormTemplates xmlns="http://schemas.microsoft.com/sharepoint/v3/contenttype/forms">
+  <Display>DocumentLibraryForm</Display>
+  <Edit>DocumentLibraryForm</Edit>
+  <New>DocumentLibraryForm</New>
+</FormTemplates>
+</file>
+
 <file path=customXml/item3.xml><?xml version="1.0" encoding="utf-8"?>
 <p:properties xmlns:p="http://schemas.microsoft.com/office/2006/metadata/properties" xmlns:xsi="http://www.w3.org/2001/XMLSchema-instance">
   <documentManagement/>
@@ -7026,14 +7015,6 @@
 </file>
 
 <file path=customXml/itemProps1.xml><?xml version="1.0" encoding="utf-8"?>
-<ds:datastoreItem xmlns:ds="http://schemas.openxmlformats.org/officeDocument/2006/customXml" ds:itemID="{7552FB1B-D3E9-4156-9AE5-93EDBC4A2405}">
-  <ds:schemaRefs>
-    <ds:schemaRef ds:uri="http://schemas.microsoft.com/sharepoint/v3/contenttype/forms"/>
-  </ds:schemaRefs>
-</ds:datastoreItem>
-</file>
-
-<file path=customXml/itemProps2.xml><?xml version="1.0" encoding="utf-8"?>
 <ds:datastoreItem xmlns:ds="http://schemas.openxmlformats.org/officeDocument/2006/customXml" ds:itemID="{134AA6C7-1C30-47BC-A1EA-5EB98441D759}">
   <ds:schemaRefs>
     <ds:schemaRef ds:uri="http://schemas.microsoft.com/office/2006/metadata/contentType"/>
@@ -7049,6 +7030,14 @@
 </ds:datastoreItem>
 </file>
 
+<file path=customXml/itemProps2.xml><?xml version="1.0" encoding="utf-8"?>
+<ds:datastoreItem xmlns:ds="http://schemas.openxmlformats.org/officeDocument/2006/customXml" ds:itemID="{7552FB1B-D3E9-4156-9AE5-93EDBC4A2405}">
+  <ds:schemaRefs>
+    <ds:schemaRef ds:uri="http://schemas.microsoft.com/sharepoint/v3/contenttype/forms"/>
+  </ds:schemaRefs>
+</ds:datastoreItem>
+</file>
+
 <file path=customXml/itemProps3.xml><?xml version="1.0" encoding="utf-8"?>
 <ds:datastoreItem xmlns:ds="http://schemas.openxmlformats.org/officeDocument/2006/customXml" ds:itemID="{4034F470-D5CF-4BAA-8038-74BC37AB9875}">
   <ds:schemaRefs>
@@ -7058,7 +7047,7 @@
 </file>
 
 <file path=customXml/itemProps4.xml><?xml version="1.0" encoding="utf-8"?>
-<ds:datastoreItem xmlns:ds="http://schemas.openxmlformats.org/officeDocument/2006/customXml" ds:itemID="{0F44E3C7-C09F-4A23-ADD0-A7FECA6E98A8}">
+<ds:datastoreItem xmlns:ds="http://schemas.openxmlformats.org/officeDocument/2006/customXml" ds:itemID="{6106F217-CB85-4886-902C-FB796085857F}">
   <ds:schemaRefs>
     <ds:schemaRef ds:uri="http://schemas.openxmlformats.org/officeDocument/2006/bibliography"/>
   </ds:schemaRefs>

</xml_diff>